<commit_message>
Adding PDF version of guide
</commit_message>
<xml_diff>
--- a/Docs/InstallationGuide.docx
+++ b/Docs/InstallationGuide.docx
@@ -201,15 +201,7 @@
         <w:t xml:space="preserve"> D</w:t>
       </w:r>
       <w:r>
-        <w:t xml:space="preserve">ownload our repository from </w:t>
-      </w:r>
-      <w:proofErr w:type="spellStart"/>
-      <w:r>
-        <w:t>Github</w:t>
-      </w:r>
-      <w:proofErr w:type="spellEnd"/>
-      <w:r>
-        <w:t xml:space="preserve"> using this link – </w:t>
+        <w:t xml:space="preserve">ownload our repository from Github using this link – </w:t>
       </w:r>
       <w:hyperlink r:id="rId8" w:history="1">
         <w:r>
@@ -234,22 +226,12 @@
       <w:r>
         <w:t xml:space="preserve">Change the name of the </w:t>
       </w:r>
-      <w:proofErr w:type="gramStart"/>
       <w:r>
         <w:t>“</w:t>
       </w:r>
       <w:r>
-        <w:t>.</w:t>
-      </w:r>
-      <w:proofErr w:type="spellStart"/>
-      <w:r>
-        <w:t>env</w:t>
-      </w:r>
-      <w:proofErr w:type="gramEnd"/>
-      <w:r>
-        <w:t>.example</w:t>
-      </w:r>
-      <w:proofErr w:type="spellEnd"/>
+        <w:t>.env.example</w:t>
+      </w:r>
       <w:r>
         <w:t>”</w:t>
       </w:r>
@@ -257,15 +239,18 @@
         <w:t xml:space="preserve"> file</w:t>
       </w:r>
       <w:r>
-        <w:t xml:space="preserve"> to “.</w:t>
-      </w:r>
-      <w:proofErr w:type="spellStart"/>
-      <w:r>
-        <w:t>env</w:t>
-      </w:r>
-      <w:proofErr w:type="spellEnd"/>
-      <w:r>
-        <w:t xml:space="preserve">” </w:t>
+        <w:t xml:space="preserve"> to “.env”</w:t>
+      </w:r>
+      <w:r>
+        <w:t xml:space="preserve"> within the Application folder within the repository fold</w:t>
+      </w:r>
+      <w:bookmarkStart w:id="0" w:name="_GoBack"/>
+      <w:bookmarkEnd w:id="0"/>
+      <w:r>
+        <w:t xml:space="preserve">er. </w:t>
+      </w:r>
+      <w:r>
+        <w:t xml:space="preserve"> </w:t>
       </w:r>
     </w:p>
     <w:p>
@@ -306,13 +291,8 @@
         <w:ind w:left="2160"/>
       </w:pPr>
       <w:r>
-        <w:t xml:space="preserve">On </w:t>
-      </w:r>
-      <w:proofErr w:type="spellStart"/>
-      <w:r>
-        <w:t>MacOS</w:t>
-      </w:r>
-      <w:proofErr w:type="spellEnd"/>
+        <w:t>On MacOS</w:t>
+      </w:r>
       <w:r>
         <w:t xml:space="preserve"> </w:t>
       </w:r>
@@ -322,13 +302,8 @@
       <w:r>
         <w:t xml:space="preserve">in finder by pressing the keys </w:t>
       </w:r>
-      <w:proofErr w:type="spellStart"/>
-      <w:r>
-        <w:t>cmd</w:t>
-      </w:r>
-      <w:proofErr w:type="spellEnd"/>
-      <w:r>
-        <w:t xml:space="preserve"> + shift + ‘.’</w:t>
+      <w:r>
+        <w:t>cmd + shift + ‘.’</w:t>
       </w:r>
       <w:r>
         <w:t xml:space="preserve"> together</w:t>
@@ -421,15 +396,10 @@
         </w:numPr>
       </w:pPr>
       <w:r>
-        <w:t xml:space="preserve">Navigate to the </w:t>
-      </w:r>
-      <w:proofErr w:type="gramStart"/>
-      <w:r>
-        <w:t>“..</w:t>
-      </w:r>
-      <w:proofErr w:type="gramEnd"/>
-      <w:r>
-        <w:t>\new version of website” folder inside the repository folder</w:t>
+        <w:t>Navigate to the “Application</w:t>
+      </w:r>
+      <w:r>
+        <w:t>” folder inside the repository folder</w:t>
       </w:r>
     </w:p>
     <w:p>
@@ -441,20 +411,7 @@
         </w:numPr>
       </w:pPr>
       <w:r>
-        <w:t xml:space="preserve">Once inside this folder in your terminal/command prompt run the command – </w:t>
-      </w:r>
-      <w:proofErr w:type="gramStart"/>
-      <w:r>
-        <w:t xml:space="preserve">“ </w:t>
-      </w:r>
-      <w:proofErr w:type="spellStart"/>
-      <w:r>
-        <w:t>npm</w:t>
-      </w:r>
-      <w:proofErr w:type="spellEnd"/>
-      <w:proofErr w:type="gramEnd"/>
-      <w:r>
-        <w:t xml:space="preserve"> install” </w:t>
+        <w:t xml:space="preserve">Once inside this folder in your terminal/command prompt run the command – “ npm install” </w:t>
       </w:r>
     </w:p>
     <w:p>
@@ -484,23 +441,13 @@
         <w:t>prompt</w:t>
       </w:r>
       <w:r>
-        <w:t xml:space="preserve"> it ready for input use command – </w:t>
-      </w:r>
-      <w:proofErr w:type="gramStart"/>
-      <w:r>
-        <w:t>“</w:t>
+        <w:t xml:space="preserve"> it ready for input use command – “</w:t>
       </w:r>
       <w:r>
         <w:t xml:space="preserve"> </w:t>
       </w:r>
-      <w:proofErr w:type="spellStart"/>
-      <w:r>
-        <w:t>npm</w:t>
-      </w:r>
-      <w:proofErr w:type="spellEnd"/>
-      <w:proofErr w:type="gramEnd"/>
-      <w:r>
-        <w:t xml:space="preserve"> start</w:t>
+      <w:r>
+        <w:t>npm start</w:t>
       </w:r>
       <w:r>
         <w:t xml:space="preserve"> </w:t>
@@ -605,6 +552,7 @@
         </w:numPr>
       </w:pPr>
       <w:r>
+        <w:lastRenderedPageBreak/>
         <w:t xml:space="preserve">Open an internet browser </w:t>
       </w:r>
       <w:r>
@@ -613,13 +561,8 @@
       <w:r>
         <w:t xml:space="preserve">for example </w:t>
       </w:r>
-      <w:proofErr w:type="spellStart"/>
-      <w:r>
-        <w:t>GoogleChrome</w:t>
-      </w:r>
-      <w:proofErr w:type="spellEnd"/>
-      <w:r>
-        <w:t xml:space="preserve">) </w:t>
+      <w:r>
+        <w:t xml:space="preserve">GoogleChrome) </w:t>
       </w:r>
     </w:p>
     <w:p>
@@ -631,7 +574,6 @@
         </w:numPr>
       </w:pPr>
       <w:r>
-        <w:lastRenderedPageBreak/>
         <w:t xml:space="preserve">Some features do not currently work in safari </w:t>
       </w:r>
     </w:p>
@@ -930,7 +872,11 @@
         <w:ind w:left="360"/>
       </w:pPr>
       <w:r>
-        <w:t xml:space="preserve">This allows users to toggle whether they would like to provide input using their microphone. The feature is off as default and requires the user to click to turn this feature on, once on the user will be able to speak and their speech will be translated into input for the chat window. </w:t>
+        <w:t xml:space="preserve">This allows users to toggle whether they would like to provide input using their microphone. The feature is off as default and requires the user to click to turn this feature </w:t>
+      </w:r>
+      <w:r>
+        <w:lastRenderedPageBreak/>
+        <w:t xml:space="preserve">on, once on the user will be able to speak and their speech will be translated into input for the chat window. </w:t>
       </w:r>
     </w:p>
     <w:p>
@@ -951,7 +897,6 @@
           <w:b/>
           <w:u w:val="single"/>
         </w:rPr>
-        <w:lastRenderedPageBreak/>
         <w:t xml:space="preserve">Topics help </w:t>
       </w:r>
     </w:p>
@@ -1394,7 +1339,6 @@
           <w:sz w:val="32"/>
           <w:u w:val="single"/>
         </w:rPr>
-        <w:lastRenderedPageBreak/>
         <w:t>Closing</w:t>
       </w:r>
       <w:r>
@@ -1525,15 +1469,7 @@
         </w:numPr>
       </w:pPr>
       <w:r>
-        <w:t>Run command “</w:t>
-      </w:r>
-      <w:proofErr w:type="spellStart"/>
-      <w:r>
-        <w:t>npm</w:t>
-      </w:r>
-      <w:proofErr w:type="spellEnd"/>
-      <w:r>
-        <w:t xml:space="preserve"> run build” </w:t>
+        <w:t xml:space="preserve">Run command “npm run build” </w:t>
       </w:r>
     </w:p>
     <w:p>
@@ -1545,15 +1481,7 @@
         </w:numPr>
       </w:pPr>
       <w:r>
-        <w:t>Run command “</w:t>
-      </w:r>
-      <w:proofErr w:type="spellStart"/>
-      <w:r>
-        <w:t>npm</w:t>
-      </w:r>
-      <w:proofErr w:type="spellEnd"/>
-      <w:r>
-        <w:t xml:space="preserve"> start” </w:t>
+        <w:t xml:space="preserve">Run command “npm start” </w:t>
       </w:r>
     </w:p>
     <w:p>
@@ -1565,15 +1493,7 @@
         </w:numPr>
       </w:pPr>
       <w:r>
-        <w:t xml:space="preserve">Open an internet browser (for example </w:t>
-      </w:r>
-      <w:proofErr w:type="spellStart"/>
-      <w:r>
-        <w:t>GoogleChrome</w:t>
-      </w:r>
-      <w:proofErr w:type="spellEnd"/>
-      <w:r>
-        <w:t xml:space="preserve">) </w:t>
+        <w:t xml:space="preserve">Open an internet browser (for example GoogleChrome) </w:t>
       </w:r>
     </w:p>
     <w:p>
@@ -1635,8 +1555,6 @@
       <w:r>
         <w:t xml:space="preserve"> </w:t>
       </w:r>
-      <w:bookmarkStart w:id="0" w:name="_GoBack"/>
-      <w:bookmarkEnd w:id="0"/>
     </w:p>
     <w:sectPr>
       <w:footerReference w:type="default" r:id="rId18"/>
@@ -1722,7 +1640,7 @@
             <w:noProof/>
             <w:lang w:val="en-GB" w:bidi="en-GB"/>
           </w:rPr>
-          <w:t>5</w:t>
+          <w:t>2</w:t>
         </w:r>
         <w:r>
           <w:rPr>

</xml_diff>

<commit_message>
correct mistakes in guide
</commit_message>
<xml_diff>
--- a/Docs/InstallationGuide.docx
+++ b/Docs/InstallationGuide.docx
@@ -122,7 +122,13 @@
     </w:p>
     <w:p>
       <w:r>
-        <w:t xml:space="preserve">Both methods will support audio responses from the avatar, which you are bale to toggle on and off using the button on the top left of the screen. </w:t>
+        <w:t>Both methods will support audio responses from the avatar, whi</w:t>
+      </w:r>
+      <w:r>
+        <w:t>ch you are ab</w:t>
+      </w:r>
+      <w:r>
+        <w:t xml:space="preserve">le to toggle on and off using the button on the top left of the screen. </w:t>
       </w:r>
     </w:p>
     <w:p>
@@ -242,12 +248,7 @@
         <w:t xml:space="preserve"> to “.env”</w:t>
       </w:r>
       <w:r>
-        <w:t xml:space="preserve"> within the Application folder within the repository fold</w:t>
-      </w:r>
-      <w:bookmarkStart w:id="0" w:name="_GoBack"/>
-      <w:bookmarkEnd w:id="0"/>
-      <w:r>
-        <w:t xml:space="preserve">er. </w:t>
+        <w:t xml:space="preserve"> within the Application folder within the repository folder. </w:t>
       </w:r>
       <w:r>
         <w:t xml:space="preserve"> </w:t>
@@ -343,7 +344,15 @@
         </w:numPr>
       </w:pPr>
       <w:r>
-        <w:t xml:space="preserve">Ensure you have node.js install on your machine </w:t>
+        <w:t>Ensure you have node.js install</w:t>
+      </w:r>
+      <w:r>
+        <w:t>ed</w:t>
+      </w:r>
+      <w:bookmarkStart w:id="0" w:name="_GoBack"/>
+      <w:bookmarkEnd w:id="0"/>
+      <w:r>
+        <w:t xml:space="preserve"> on your machine </w:t>
       </w:r>
     </w:p>
     <w:p>

</xml_diff>